<commit_message>
added project deck and proposal with minor code changes in model.py
</commit_message>
<xml_diff>
--- a/CS 297 Project Proposal.docx
+++ b/CS 297 Project Proposal.docx
@@ -247,32 +247,23 @@
         </w:rPr>
         <w:t xml:space="preserve">  </w:t>
       </w:r>
-      <w:proofErr w:type="spellStart"/>
-      <w:r>
-        <w:rPr>
-          <w:rFonts w:ascii="Times New Roman" w:hAnsi="Times New Roman" w:cs="Times New Roman"/>
-          <w:sz w:val="24"/>
-          <w:szCs w:val="24"/>
-        </w:rPr>
-        <w:t>Duc</w:t>
-      </w:r>
-      <w:proofErr w:type="spellEnd"/>
-      <w:r>
-        <w:rPr>
-          <w:rFonts w:ascii="Times New Roman" w:hAnsi="Times New Roman" w:cs="Times New Roman"/>
-          <w:sz w:val="24"/>
-          <w:szCs w:val="24"/>
-        </w:rPr>
-        <w:t xml:space="preserve"> </w:t>
-      </w:r>
-      <w:proofErr w:type="spellStart"/>
-      <w:r>
-        <w:rPr>
-          <w:rFonts w:ascii="Times New Roman" w:hAnsi="Times New Roman" w:cs="Times New Roman"/>
-          <w:sz w:val="24"/>
-          <w:szCs w:val="24"/>
-        </w:rPr>
-        <w:t>Than</w:t>
+      <w:r>
+        <w:rPr>
+          <w:rFonts w:ascii="Times New Roman" w:hAnsi="Times New Roman" w:cs="Times New Roman"/>
+          <w:sz w:val="24"/>
+          <w:szCs w:val="24"/>
+        </w:rPr>
+        <w:t xml:space="preserve">Dr. </w:t>
+      </w:r>
+      <w:bookmarkStart w:id="0" w:name="_GoBack"/>
+      <w:bookmarkEnd w:id="0"/>
+      <w:r>
+        <w:rPr>
+          <w:rFonts w:ascii="Times New Roman" w:hAnsi="Times New Roman" w:cs="Times New Roman"/>
+          <w:sz w:val="24"/>
+          <w:szCs w:val="24"/>
+        </w:rPr>
+        <w:t>Duc Than</w:t>
       </w:r>
       <w:r>
         <w:rPr>
@@ -282,7 +273,6 @@
         </w:rPr>
         <w:t>h</w:t>
       </w:r>
-      <w:proofErr w:type="spellEnd"/>
       <w:r>
         <w:rPr>
           <w:rFonts w:ascii="Times New Roman" w:hAnsi="Times New Roman" w:cs="Times New Roman"/>
@@ -596,23 +586,13 @@
         </w:rPr>
         <w:t xml:space="preserve"> </w:t>
       </w:r>
-      <w:proofErr w:type="gramStart"/>
-      <w:r>
-        <w:rPr>
-          <w:rFonts w:ascii="Times New Roman" w:hAnsi="Times New Roman" w:cs="Times New Roman"/>
-          <w:sz w:val="24"/>
-          <w:szCs w:val="24"/>
-        </w:rPr>
-        <w:t>of</w:t>
-      </w:r>
-      <w:proofErr w:type="gramEnd"/>
-      <w:r>
-        <w:rPr>
-          <w:rFonts w:ascii="Times New Roman" w:hAnsi="Times New Roman" w:cs="Times New Roman"/>
-          <w:sz w:val="24"/>
-          <w:szCs w:val="24"/>
-        </w:rPr>
-        <w:t xml:space="preserve"> the </w:t>
+      <w:r>
+        <w:rPr>
+          <w:rFonts w:ascii="Times New Roman" w:hAnsi="Times New Roman" w:cs="Times New Roman"/>
+          <w:sz w:val="24"/>
+          <w:szCs w:val="24"/>
+        </w:rPr>
+        <w:t xml:space="preserve">of the </w:t>
       </w:r>
       <w:r>
         <w:rPr>
@@ -1275,7 +1255,6 @@
         </w:rPr>
         <w:t>“</w:t>
       </w:r>
-      <w:proofErr w:type="spellStart"/>
       <w:r>
         <w:rPr>
           <w:rFonts w:ascii="Times New Roman" w:hAnsi="Times New Roman" w:cs="Times New Roman"/>
@@ -1283,20 +1262,8 @@
           <w:sz w:val="24"/>
           <w:szCs w:val="24"/>
         </w:rPr>
-        <w:t>LOC</w:t>
-      </w:r>
-      <w:proofErr w:type="gramStart"/>
-      <w:r>
-        <w:rPr>
-          <w:rFonts w:ascii="Times New Roman" w:hAnsi="Times New Roman" w:cs="Times New Roman"/>
-          <w:i/>
-          <w:sz w:val="24"/>
-          <w:szCs w:val="24"/>
-        </w:rPr>
-        <w:t>:state</w:t>
-      </w:r>
-      <w:proofErr w:type="spellEnd"/>
-      <w:proofErr w:type="gramEnd"/>
+        <w:t>LOC:state</w:t>
+      </w:r>
       <w:r>
         <w:rPr>
           <w:rFonts w:ascii="Times New Roman" w:hAnsi="Times New Roman" w:cs="Times New Roman"/>
@@ -1397,77 +1364,23 @@
           <w:sz w:val="24"/>
           <w:szCs w:val="24"/>
         </w:rPr>
-        <w:t xml:space="preserve">ssifier, first the features of a text is extracted and vectorized. The most important </w:t>
-      </w:r>
-      <w:proofErr w:type="gramStart"/>
-      <w:r>
-        <w:rPr>
-          <w:rFonts w:ascii="Times New Roman" w:hAnsi="Times New Roman" w:cs="Times New Roman"/>
-          <w:sz w:val="24"/>
-          <w:szCs w:val="24"/>
-        </w:rPr>
-        <w:t>features</w:t>
-      </w:r>
-      <w:proofErr w:type="gramEnd"/>
-      <w:r>
-        <w:rPr>
-          <w:rFonts w:ascii="Times New Roman" w:hAnsi="Times New Roman" w:cs="Times New Roman"/>
-          <w:sz w:val="24"/>
-          <w:szCs w:val="24"/>
-        </w:rPr>
-        <w:t xml:space="preserve"> that are c</w:t>
-      </w:r>
-      <w:r>
-        <w:rPr>
-          <w:rFonts w:ascii="Times New Roman" w:hAnsi="Times New Roman" w:cs="Times New Roman"/>
-          <w:sz w:val="24"/>
-          <w:szCs w:val="24"/>
-        </w:rPr>
-        <w:t xml:space="preserve">onsidered is the </w:t>
-      </w:r>
-      <w:proofErr w:type="spellStart"/>
-      <w:r>
-        <w:rPr>
-          <w:rFonts w:ascii="Times New Roman" w:hAnsi="Times New Roman" w:cs="Times New Roman"/>
-          <w:sz w:val="24"/>
-          <w:szCs w:val="24"/>
-        </w:rPr>
-        <w:t>tf-idf</w:t>
-      </w:r>
-      <w:proofErr w:type="spellEnd"/>
-      <w:r>
-        <w:rPr>
-          <w:rFonts w:ascii="Times New Roman" w:hAnsi="Times New Roman" w:cs="Times New Roman"/>
-          <w:sz w:val="24"/>
-          <w:szCs w:val="24"/>
-        </w:rPr>
-        <w:t xml:space="preserve"> </w:t>
-      </w:r>
-      <w:proofErr w:type="spellStart"/>
-      <w:r>
-        <w:rPr>
-          <w:rFonts w:ascii="Times New Roman" w:hAnsi="Times New Roman" w:cs="Times New Roman"/>
-          <w:sz w:val="24"/>
-          <w:szCs w:val="24"/>
-        </w:rPr>
-        <w:t>vectorize</w:t>
-      </w:r>
-      <w:r>
-        <w:rPr>
-          <w:rFonts w:ascii="Times New Roman" w:hAnsi="Times New Roman" w:cs="Times New Roman"/>
-          <w:sz w:val="24"/>
-          <w:szCs w:val="24"/>
-        </w:rPr>
-        <w:t>r</w:t>
-      </w:r>
-      <w:proofErr w:type="spellEnd"/>
-      <w:r>
-        <w:rPr>
-          <w:rFonts w:ascii="Times New Roman" w:hAnsi="Times New Roman" w:cs="Times New Roman"/>
-          <w:sz w:val="24"/>
-          <w:szCs w:val="24"/>
-        </w:rPr>
-        <w:t>, semantically related words, parts of s</w:t>
+        <w:t>ssifier, first the features of a text is extracted and vectorized. The most important features that are c</w:t>
+      </w:r>
+      <w:r>
+        <w:rPr>
+          <w:rFonts w:ascii="Times New Roman" w:hAnsi="Times New Roman" w:cs="Times New Roman"/>
+          <w:sz w:val="24"/>
+          <w:szCs w:val="24"/>
+        </w:rPr>
+        <w:t>onsidered is the tf-idf vectorize</w:t>
+      </w:r>
+      <w:r>
+        <w:rPr>
+          <w:rFonts w:ascii="Times New Roman" w:hAnsi="Times New Roman" w:cs="Times New Roman"/>
+          <w:sz w:val="24"/>
+          <w:szCs w:val="24"/>
+        </w:rPr>
+        <w:t>r, semantically related words, parts of s</w:t>
       </w:r>
       <w:r>
         <w:rPr>
@@ -1493,7 +1406,6 @@
         </w:rPr>
         <w:t xml:space="preserve"> inherited the </w:t>
       </w:r>
-      <w:proofErr w:type="spellStart"/>
       <w:r>
         <w:rPr>
           <w:rFonts w:ascii="Times New Roman" w:hAnsi="Times New Roman" w:cs="Times New Roman"/>
@@ -1503,7 +1415,6 @@
         </w:rPr>
         <w:t>TfidfVectorizer</w:t>
       </w:r>
-      <w:proofErr w:type="spellEnd"/>
       <w:r>
         <w:rPr>
           <w:rFonts w:ascii="Times New Roman" w:hAnsi="Times New Roman" w:cs="Times New Roman"/>
@@ -1536,7 +1447,6 @@
         </w:rPr>
         <w:t xml:space="preserve"> method </w:t>
       </w:r>
-      <w:proofErr w:type="spellStart"/>
       <w:r>
         <w:rPr>
           <w:rFonts w:ascii="Times New Roman" w:hAnsi="Times New Roman" w:cs="Times New Roman"/>
@@ -1544,37 +1454,7 @@
           <w:sz w:val="24"/>
           <w:szCs w:val="24"/>
         </w:rPr>
-        <w:t>build_</w:t>
-      </w:r>
-      <w:proofErr w:type="gramStart"/>
-      <w:r>
-        <w:rPr>
-          <w:rFonts w:ascii="Times New Roman" w:hAnsi="Times New Roman" w:cs="Times New Roman"/>
-          <w:i/>
-          <w:sz w:val="24"/>
-          <w:szCs w:val="24"/>
-        </w:rPr>
-        <w:t>analyzer</w:t>
-      </w:r>
-      <w:proofErr w:type="spellEnd"/>
-      <w:r>
-        <w:rPr>
-          <w:rFonts w:ascii="Times New Roman" w:hAnsi="Times New Roman" w:cs="Times New Roman"/>
-          <w:i/>
-          <w:sz w:val="24"/>
-          <w:szCs w:val="24"/>
-        </w:rPr>
-        <w:t>(</w:t>
-      </w:r>
-      <w:proofErr w:type="gramEnd"/>
-      <w:r>
-        <w:rPr>
-          <w:rFonts w:ascii="Times New Roman" w:hAnsi="Times New Roman" w:cs="Times New Roman"/>
-          <w:i/>
-          <w:sz w:val="24"/>
-          <w:szCs w:val="24"/>
-        </w:rPr>
-        <w:t xml:space="preserve">) </w:t>
+        <w:t xml:space="preserve">build_analyzer() </w:t>
       </w:r>
       <w:r>
         <w:rPr>
@@ -1651,23 +1531,13 @@
           <w:szCs w:val="24"/>
         </w:rPr>
       </w:pPr>
-      <w:proofErr w:type="spellStart"/>
-      <w:r>
-        <w:rPr>
-          <w:rFonts w:ascii="Times New Roman" w:hAnsi="Times New Roman" w:cs="Times New Roman"/>
-          <w:sz w:val="24"/>
-          <w:szCs w:val="24"/>
-        </w:rPr>
-        <w:t>TagVectorizer</w:t>
-      </w:r>
-      <w:proofErr w:type="spellEnd"/>
-      <w:r>
-        <w:rPr>
-          <w:rFonts w:ascii="Times New Roman" w:hAnsi="Times New Roman" w:cs="Times New Roman"/>
-          <w:sz w:val="24"/>
-          <w:szCs w:val="24"/>
-        </w:rPr>
-        <w:t xml:space="preserve">- </w:t>
+      <w:r>
+        <w:rPr>
+          <w:rFonts w:ascii="Times New Roman" w:hAnsi="Times New Roman" w:cs="Times New Roman"/>
+          <w:sz w:val="24"/>
+          <w:szCs w:val="24"/>
+        </w:rPr>
+        <w:t xml:space="preserve">TagVectorizer- </w:t>
       </w:r>
       <w:r>
         <w:rPr>
@@ -1725,59 +1595,21 @@
           <w:szCs w:val="24"/>
         </w:rPr>
       </w:pPr>
-      <w:proofErr w:type="spellStart"/>
-      <w:r>
-        <w:rPr>
-          <w:rFonts w:ascii="Times New Roman" w:hAnsi="Times New Roman" w:cs="Times New Roman"/>
-          <w:sz w:val="24"/>
-          <w:szCs w:val="24"/>
-        </w:rPr>
-        <w:t>NERVectorizer</w:t>
-      </w:r>
-      <w:proofErr w:type="spellEnd"/>
-      <w:r>
-        <w:rPr>
-          <w:rFonts w:ascii="Times New Roman" w:hAnsi="Times New Roman" w:cs="Times New Roman"/>
-          <w:sz w:val="24"/>
-          <w:szCs w:val="24"/>
-        </w:rPr>
-        <w:t xml:space="preserve">- uses the in-built </w:t>
-      </w:r>
-      <w:proofErr w:type="spellStart"/>
-      <w:r>
-        <w:rPr>
-          <w:rFonts w:ascii="Times New Roman" w:hAnsi="Times New Roman" w:cs="Times New Roman"/>
-          <w:sz w:val="24"/>
-          <w:szCs w:val="24"/>
-        </w:rPr>
-        <w:t>StanfordNERTagger</w:t>
-      </w:r>
-      <w:proofErr w:type="spellEnd"/>
-      <w:r>
-        <w:rPr>
-          <w:rFonts w:ascii="Times New Roman" w:hAnsi="Times New Roman" w:cs="Times New Roman"/>
-          <w:sz w:val="24"/>
-          <w:szCs w:val="24"/>
-        </w:rPr>
-        <w:t xml:space="preserve"> provided in the </w:t>
-      </w:r>
-      <w:proofErr w:type="spellStart"/>
-      <w:r>
-        <w:rPr>
-          <w:rFonts w:ascii="Times New Roman" w:hAnsi="Times New Roman" w:cs="Times New Roman"/>
-          <w:sz w:val="24"/>
-          <w:szCs w:val="24"/>
-        </w:rPr>
-        <w:t>nltk</w:t>
-      </w:r>
-      <w:proofErr w:type="spellEnd"/>
-      <w:r>
-        <w:rPr>
-          <w:rFonts w:ascii="Times New Roman" w:hAnsi="Times New Roman" w:cs="Times New Roman"/>
-          <w:sz w:val="24"/>
-          <w:szCs w:val="24"/>
-        </w:rPr>
-        <w:t xml:space="preserve"> package to </w:t>
+      <w:r>
+        <w:rPr>
+          <w:rFonts w:ascii="Times New Roman" w:hAnsi="Times New Roman" w:cs="Times New Roman"/>
+          <w:sz w:val="24"/>
+          <w:szCs w:val="24"/>
+        </w:rPr>
+        <w:t>NERVectorizer- uses the in-built StanfordNERTagger</w:t>
+      </w:r>
+      <w:r>
+        <w:rPr>
+          <w:rFonts w:ascii="Times New Roman" w:hAnsi="Times New Roman" w:cs="Times New Roman"/>
+          <w:sz w:val="24"/>
+          <w:szCs w:val="24"/>
+        </w:rPr>
+        <w:t xml:space="preserve"> provided in the nltk package to </w:t>
       </w:r>
       <w:r>
         <w:rPr>
@@ -1811,23 +1643,13 @@
           <w:szCs w:val="24"/>
         </w:rPr>
       </w:pPr>
-      <w:proofErr w:type="spellStart"/>
-      <w:r>
-        <w:rPr>
-          <w:rFonts w:ascii="Times New Roman" w:hAnsi="Times New Roman" w:cs="Times New Roman"/>
-          <w:sz w:val="24"/>
-          <w:szCs w:val="24"/>
-        </w:rPr>
-        <w:t>RelatedWordVectorizer</w:t>
-      </w:r>
-      <w:proofErr w:type="spellEnd"/>
-      <w:r>
-        <w:rPr>
-          <w:rFonts w:ascii="Times New Roman" w:hAnsi="Times New Roman" w:cs="Times New Roman"/>
-          <w:sz w:val="24"/>
-          <w:szCs w:val="24"/>
-        </w:rPr>
-        <w:t xml:space="preserve">- </w:t>
+      <w:r>
+        <w:rPr>
+          <w:rFonts w:ascii="Times New Roman" w:hAnsi="Times New Roman" w:cs="Times New Roman"/>
+          <w:sz w:val="24"/>
+          <w:szCs w:val="24"/>
+        </w:rPr>
+        <w:t xml:space="preserve">RelatedWordVectorizer- </w:t>
       </w:r>
       <w:r>
         <w:rPr>
@@ -2377,13 +2199,6 @@
           <w:szCs w:val="24"/>
         </w:rPr>
         <w:tab/>
-      </w:r>
-      <w:r>
-        <w:rPr>
-          <w:rFonts w:ascii="Times New Roman" w:hAnsi="Times New Roman" w:cs="Times New Roman"/>
-          <w:sz w:val="24"/>
-          <w:szCs w:val="24"/>
-        </w:rPr>
         <w:t>Obtain classification for a question</w:t>
       </w:r>
       <w:r>
@@ -2539,15 +2354,6 @@
           <w:szCs w:val="24"/>
         </w:rPr>
         <w:tab/>
-      </w:r>
-      <w:bookmarkStart w:id="0" w:name="_GoBack"/>
-      <w:bookmarkEnd w:id="0"/>
-      <w:r>
-        <w:rPr>
-          <w:rFonts w:ascii="Times New Roman" w:hAnsi="Times New Roman" w:cs="Times New Roman"/>
-          <w:sz w:val="24"/>
-          <w:szCs w:val="24"/>
-        </w:rPr>
         <w:t>Evaluate performance</w:t>
       </w:r>
     </w:p>
@@ -2747,15 +2553,7 @@
           <w:sz w:val="24"/>
           <w:szCs w:val="24"/>
         </w:rPr>
-        <w:t xml:space="preserve">[1] </w:t>
-      </w:r>
-      <w:r>
-        <w:rPr>
-          <w:rFonts w:ascii="Times New Roman" w:hAnsi="Times New Roman" w:cs="Times New Roman"/>
-          <w:sz w:val="24"/>
-          <w:szCs w:val="24"/>
-        </w:rPr>
-        <w:t>X</w:t>
+        <w:t>[1] X</w:t>
       </w:r>
       <w:r>
         <w:rPr>
@@ -4112,7 +3910,7 @@
 </file>
 
 <file path=customXml/itemProps1.xml><?xml version="1.0" encoding="utf-8"?>
-<ds:datastoreItem xmlns:ds="http://schemas.openxmlformats.org/officeDocument/2006/customXml" ds:itemID="{29543D61-89E6-4914-B5FD-4AB55B986D73}">
+<ds:datastoreItem xmlns:ds="http://schemas.openxmlformats.org/officeDocument/2006/customXml" ds:itemID="{97F6DBDB-70BF-48D4-98A7-27FA4A73DF0C}">
   <ds:schemaRefs>
     <ds:schemaRef ds:uri="http://schemas.openxmlformats.org/officeDocument/2006/bibliography"/>
   </ds:schemaRefs>

</xml_diff>